<commit_message>
EPB实际布置 和 Apollo2.5 MEETUP
EPB实际布置 和 Apollo2.5 MEETUP
</commit_message>
<xml_diff>
--- a/00硬件/06北京琦安_无锡尚瑞_电气技术有限公司/Q&A20180404/几点问题 -Q&A.docx
+++ b/00硬件/06北京琦安_无锡尚瑞_电气技术有限公司/Q&A20180404/几点问题 -Q&A.docx
@@ -155,7 +155,21 @@
           <w:rFonts w:hint="eastAsia"/>
           <w:color w:val="76923C" w:themeColor="accent3" w:themeShade="BF"/>
         </w:rPr>
-        <w:t>工作模式分自动驾驶模式和分自动驾驶模式</w:t>
+        <w:t>工作模式分自动驾驶模式和</w:t>
+      </w:r>
+      <w:r>
+        <w:rPr>
+          <w:rFonts w:hint="eastAsia"/>
+          <w:color w:val="76923C" w:themeColor="accent3" w:themeShade="BF"/>
+        </w:rPr>
+        <w:t>人工</w:t>
+      </w:r>
+      <w:r>
+        <w:rPr>
+          <w:rFonts w:hint="eastAsia"/>
+          <w:color w:val="76923C" w:themeColor="accent3" w:themeShade="BF"/>
+        </w:rPr>
+        <w:t>驾驶模式</w:t>
       </w:r>
       <w:r>
         <w:rPr>
@@ -332,7 +346,16 @@
           <w:rFonts w:hint="eastAsia"/>
           <w:color w:val="76923C" w:themeColor="accent3" w:themeShade="BF"/>
         </w:rPr>
-        <w:t>自动驾驶模式</w:t>
+        <w:t>自</w:t>
+      </w:r>
+      <w:bookmarkStart w:id="0" w:name="_GoBack"/>
+      <w:bookmarkEnd w:id="0"/>
+      <w:r>
+        <w:rPr>
+          <w:rFonts w:hint="eastAsia"/>
+          <w:color w:val="76923C" w:themeColor="accent3" w:themeShade="BF"/>
+        </w:rPr>
+        <w:t>动驾驶模式</w:t>
       </w:r>
       <w:r>
         <w:rPr>
@@ -1298,7 +1321,7 @@
           <v:shape id="_x0000_i1025" type="#_x0000_t75" style="width:50.25pt;height:31.5pt" o:ole="">
             <v:imagedata r:id="rId7" o:title=""/>
           </v:shape>
-          <o:OLEObject Type="Embed" ProgID="AcroExch.Document.11" ShapeID="_x0000_i1025" DrawAspect="Icon" ObjectID="_1584360291" r:id="rId8"/>
+          <o:OLEObject Type="Embed" ProgID="AcroExch.Document.11" ShapeID="_x0000_i1025" DrawAspect="Icon" ObjectID="_1584361580" r:id="rId8"/>
         </w:object>
       </w:r>
     </w:p>
@@ -1492,7 +1515,6 @@
         <w:rPr>
           <w:rFonts w:hint="eastAsia"/>
         </w:rPr>
-        <w:lastRenderedPageBreak/>
         <w:t>制动踏板有</w:t>
       </w:r>
       <w:proofErr w:type="gramStart"/>
@@ -1526,6 +1548,7 @@
           <w:rFonts w:hint="eastAsia"/>
           <w:color w:val="76923C" w:themeColor="accent3" w:themeShade="BF"/>
         </w:rPr>
+        <w:lastRenderedPageBreak/>
         <w:t>A:</w:t>
       </w:r>
       <w:r>
@@ -1784,7 +1807,6 @@
     <w:p>
       <w:pPr>
         <w:rPr>
-          <w:rFonts w:hint="eastAsia"/>
           <w:color w:val="76923C" w:themeColor="accent3" w:themeShade="BF"/>
         </w:rPr>
       </w:pPr>
@@ -1834,14 +1856,7 @@
           <w:rFonts w:hint="eastAsia"/>
           <w:color w:val="76923C" w:themeColor="accent3" w:themeShade="BF"/>
         </w:rPr>
-        <w:t>设计参考</w:t>
-      </w:r>
-      <w:r>
-        <w:rPr>
-          <w:rFonts w:hint="eastAsia"/>
-          <w:color w:val="76923C" w:themeColor="accent3" w:themeShade="BF"/>
-        </w:rPr>
-        <w:t>是</w:t>
+        <w:t>设计参考是</w:t>
       </w:r>
       <w:r>
         <w:rPr>
@@ -1898,7 +1913,6 @@
     <w:p>
       <w:pPr>
         <w:rPr>
-          <w:rFonts w:hint="eastAsia"/>
           <w:color w:val="76923C" w:themeColor="accent3" w:themeShade="BF"/>
         </w:rPr>
       </w:pPr>
@@ -1939,7 +1953,6 @@
     <w:p>
       <w:pPr>
         <w:rPr>
-          <w:rFonts w:hint="eastAsia"/>
           <w:color w:val="76923C" w:themeColor="accent3" w:themeShade="BF"/>
         </w:rPr>
       </w:pPr>
@@ -1993,7 +2006,6 @@
     <w:p>
       <w:pPr>
         <w:rPr>
-          <w:rFonts w:hint="eastAsia"/>
           <w:color w:val="76923C" w:themeColor="accent3" w:themeShade="BF"/>
         </w:rPr>
       </w:pPr>
@@ -2053,14 +2065,7 @@
           <w:rFonts w:hint="eastAsia"/>
           <w:color w:val="76923C" w:themeColor="accent3" w:themeShade="BF"/>
         </w:rPr>
-        <w:t>的模版整理的，而</w:t>
-      </w:r>
-      <w:r>
-        <w:rPr>
-          <w:rFonts w:hint="eastAsia"/>
-          <w:color w:val="76923C" w:themeColor="accent3" w:themeShade="BF"/>
-        </w:rPr>
-        <w:t>《</w:t>
+        <w:t>的模版整理的，而《</w:t>
       </w:r>
       <w:r>
         <w:rPr>
@@ -2073,21 +2078,7 @@
           <w:rFonts w:hint="eastAsia"/>
           <w:color w:val="76923C" w:themeColor="accent3" w:themeShade="BF"/>
         </w:rPr>
-        <w:t>1</w:t>
-      </w:r>
-      <w:r>
-        <w:rPr>
-          <w:rFonts w:hint="eastAsia"/>
-          <w:color w:val="76923C" w:themeColor="accent3" w:themeShade="BF"/>
-        </w:rPr>
-        <w:t xml:space="preserve"> </w:t>
-      </w:r>
-      <w:r>
-        <w:rPr>
-          <w:rFonts w:hint="eastAsia"/>
-          <w:color w:val="76923C" w:themeColor="accent3" w:themeShade="BF"/>
-        </w:rPr>
-        <w:t>1</w:t>
+        <w:t>1 1</w:t>
       </w:r>
       <w:r>
         <w:rPr>
@@ -2100,14 +2091,7 @@
           <w:rFonts w:hint="eastAsia"/>
           <w:color w:val="76923C" w:themeColor="accent3" w:themeShade="BF"/>
         </w:rPr>
-        <w:t>》</w:t>
-      </w:r>
-      <w:r>
-        <w:rPr>
-          <w:rFonts w:hint="eastAsia"/>
-          <w:color w:val="76923C" w:themeColor="accent3" w:themeShade="BF"/>
-        </w:rPr>
-        <w:t>中只初步定义了《</w:t>
+        <w:t>》中只初步定义了《</w:t>
       </w:r>
       <w:r>
         <w:rPr>
@@ -2189,7 +2173,7 @@
           <v:shape id="_x0000_i1026" type="#_x0000_t75" style="width:77.25pt;height:48.75pt" o:ole="">
             <v:imagedata r:id="rId9" o:title=""/>
           </v:shape>
-          <o:OLEObject Type="Embed" ProgID="Excel.Sheet.12" ShapeID="_x0000_i1026" DrawAspect="Icon" ObjectID="_1584360292" r:id="rId10"/>
+          <o:OLEObject Type="Embed" ProgID="Excel.Sheet.12" ShapeID="_x0000_i1026" DrawAspect="Icon" ObjectID="_1584361581" r:id="rId10"/>
         </w:object>
       </w:r>
       <w:r>
@@ -2255,8 +2239,6 @@
         </w:rPr>
         <w:t>等</w:t>
       </w:r>
-      <w:bookmarkStart w:id="0" w:name="_GoBack"/>
-      <w:bookmarkEnd w:id="0"/>
     </w:p>
     <w:p/>
     <w:p>

</xml_diff>